<commit_message>
Update the format of the design document
Updated the design document into the specified format. Moved "The Basics"
to features of the application. Moved "The Secure Part" to the solution.
</commit_message>
<xml_diff>
--- a/Documentation/Chat-Design.docx
+++ b/Documentation/Chat-Design.docx
@@ -19,52 +19,238 @@
     <w:p>
       <w:pPr>
         <w:spacing w:after="0"/>
-        <w:rPr>
-          <w:sz w:val="32"/>
-          <w:szCs w:val="32"/>
-          <w:u w:val="single"/>
-        </w:rPr>
-      </w:pPr>
-      <w:r>
-        <w:rPr>
-          <w:sz w:val="32"/>
-          <w:szCs w:val="32"/>
-          <w:u w:val="single"/>
-        </w:rPr>
-        <w:t>The Basics</w:t>
-      </w:r>
-    </w:p>
-    <w:p>
-      <w:pPr>
-        <w:spacing w:after="0"/>
-      </w:pPr>
-      <w:r>
-        <w:t>The chat is a one-on-one system, with a middleman. The two “participants” are the clients. The middleman is the server. One client sends a message to the server; the server receives that message and passes it on the other client; the other client receives the message.</w:t>
-      </w:r>
-      <w:r>
-        <w:t xml:space="preserve"> </w:t>
-      </w:r>
-    </w:p>
-    <w:p>
-      <w:pPr>
-        <w:spacing w:after="0"/>
-      </w:pPr>
-    </w:p>
-    <w:p>
-      <w:pPr>
-        <w:spacing w:after="0"/>
-        <w:rPr>
-          <w:sz w:val="32"/>
-          <w:szCs w:val="32"/>
-        </w:rPr>
-      </w:pPr>
-      <w:r>
-        <w:rPr>
-          <w:sz w:val="32"/>
-          <w:szCs w:val="32"/>
-          <w:u w:val="single"/>
-        </w:rPr>
-        <w:t>The Security Part</w:t>
+      </w:pPr>
+      <w:r>
+        <w:t>Team Insecurity: James Dinh and Kenny</w:t>
+      </w:r>
+    </w:p>
+    <w:p>
+      <w:pPr>
+        <w:spacing w:after="0"/>
+      </w:pPr>
+    </w:p>
+    <w:p>
+      <w:pPr>
+        <w:spacing w:after="0"/>
+      </w:pPr>
+      <w:r>
+        <w:rPr>
+          <w:b/>
+          <w:sz w:val="28"/>
+        </w:rPr>
+        <w:t>Application Properties</w:t>
+      </w:r>
+    </w:p>
+    <w:p>
+      <w:pPr>
+        <w:pStyle w:val="ListParagraph"/>
+        <w:numPr>
+          <w:ilvl w:val="0"/>
+          <w:numId w:val="1"/>
+        </w:numPr>
+        <w:spacing w:after="0"/>
+      </w:pPr>
+      <w:r>
+        <w:rPr>
+          <w:b/>
+        </w:rPr>
+        <w:t>Features</w:t>
+      </w:r>
+      <w:r>
+        <w:t xml:space="preserve">: </w:t>
+      </w:r>
+      <w:r>
+        <w:t>The chat is a one-on-one system, with a middleman. The two “participants” are the clients. The middleman is the server. One client sends a message to the server; the server receives that message and passes it on the other client; the other client receives the message. The clients do not have to be active at th</w:t>
+      </w:r>
+      <w:r>
+        <w:t>e same time in order to receive m</w:t>
+      </w:r>
+      <w:r>
+        <w:t>essages.</w:t>
+      </w:r>
+    </w:p>
+    <w:p>
+      <w:pPr>
+        <w:pStyle w:val="ListParagraph"/>
+        <w:numPr>
+          <w:ilvl w:val="0"/>
+          <w:numId w:val="1"/>
+        </w:numPr>
+        <w:spacing w:after="0"/>
+      </w:pPr>
+      <w:r>
+        <w:rPr>
+          <w:b/>
+        </w:rPr>
+        <w:t>Language</w:t>
+      </w:r>
+      <w:r>
+        <w:t>: Java</w:t>
+      </w:r>
+    </w:p>
+    <w:p>
+      <w:pPr>
+        <w:pStyle w:val="ListParagraph"/>
+        <w:numPr>
+          <w:ilvl w:val="0"/>
+          <w:numId w:val="1"/>
+        </w:numPr>
+        <w:spacing w:after="0"/>
+      </w:pPr>
+      <w:proofErr w:type="spellStart"/>
+      <w:r>
+        <w:rPr>
+          <w:b/>
+        </w:rPr>
+        <w:t>RESTful</w:t>
+      </w:r>
+      <w:proofErr w:type="spellEnd"/>
+      <w:r>
+        <w:rPr>
+          <w:b/>
+        </w:rPr>
+        <w:t xml:space="preserve"> server</w:t>
+      </w:r>
+      <w:r>
+        <w:t>:</w:t>
+      </w:r>
+    </w:p>
+    <w:p>
+      <w:pPr>
+        <w:spacing w:after="0"/>
+      </w:pPr>
+    </w:p>
+    <w:p>
+      <w:pPr>
+        <w:spacing w:after="0"/>
+        <w:rPr>
+          <w:b/>
+          <w:sz w:val="28"/>
+        </w:rPr>
+      </w:pPr>
+      <w:r>
+        <w:rPr>
+          <w:b/>
+          <w:sz w:val="28"/>
+        </w:rPr>
+        <w:t>Assets</w:t>
+      </w:r>
+    </w:p>
+    <w:p>
+      <w:pPr>
+        <w:spacing w:after="0"/>
+      </w:pPr>
+    </w:p>
+    <w:p>
+      <w:pPr>
+        <w:spacing w:after="0"/>
+      </w:pPr>
+      <w:r>
+        <w:rPr>
+          <w:b/>
+          <w:sz w:val="28"/>
+        </w:rPr>
+        <w:t>Stakeholders</w:t>
+      </w:r>
+    </w:p>
+    <w:p>
+      <w:pPr>
+        <w:pStyle w:val="ListParagraph"/>
+        <w:numPr>
+          <w:ilvl w:val="0"/>
+          <w:numId w:val="3"/>
+        </w:numPr>
+        <w:spacing w:after="0"/>
+      </w:pPr>
+      <w:r>
+        <w:t>Users of the chat system</w:t>
+      </w:r>
+    </w:p>
+    <w:p>
+      <w:pPr>
+        <w:spacing w:after="0"/>
+      </w:pPr>
+    </w:p>
+    <w:p>
+      <w:pPr>
+        <w:spacing w:after="0"/>
+        <w:rPr>
+          <w:b/>
+          <w:sz w:val="28"/>
+        </w:rPr>
+      </w:pPr>
+      <w:r>
+        <w:rPr>
+          <w:b/>
+          <w:sz w:val="28"/>
+        </w:rPr>
+        <w:t>Adversarial Model</w:t>
+      </w:r>
+    </w:p>
+    <w:p>
+      <w:pPr>
+        <w:spacing w:after="0"/>
+        <w:rPr>
+          <w:b/>
+          <w:sz w:val="28"/>
+        </w:rPr>
+      </w:pPr>
+    </w:p>
+    <w:p>
+      <w:pPr>
+        <w:spacing w:after="0"/>
+      </w:pPr>
+      <w:r>
+        <w:rPr>
+          <w:b/>
+          <w:sz w:val="28"/>
+        </w:rPr>
+        <w:t>Possible Vulnerabilities</w:t>
+      </w:r>
+    </w:p>
+    <w:p>
+      <w:pPr>
+        <w:spacing w:after="0"/>
+      </w:pPr>
+    </w:p>
+    <w:p>
+      <w:pPr>
+        <w:spacing w:after="0"/>
+        <w:rPr>
+          <w:b/>
+          <w:sz w:val="28"/>
+        </w:rPr>
+      </w:pPr>
+      <w:r>
+        <w:rPr>
+          <w:b/>
+          <w:sz w:val="28"/>
+        </w:rPr>
+        <w:t>Related Previous Work</w:t>
+      </w:r>
+    </w:p>
+    <w:p>
+      <w:pPr>
+        <w:spacing w:after="0"/>
+        <w:rPr>
+          <w:b/>
+          <w:sz w:val="28"/>
+        </w:rPr>
+      </w:pPr>
+    </w:p>
+    <w:p>
+      <w:pPr>
+        <w:spacing w:after="0"/>
+        <w:rPr>
+          <w:b/>
+        </w:rPr>
+      </w:pPr>
+      <w:r>
+        <w:rPr>
+          <w:b/>
+          <w:sz w:val="28"/>
+        </w:rPr>
+        <w:t>Solution</w:t>
       </w:r>
     </w:p>
     <w:p>
@@ -91,71 +277,24 @@
         <w:t>then</w:t>
       </w:r>
       <w:r>
-        <w:t xml:space="preserve"> it gets sent </w:t>
-      </w:r>
-      <w:r>
-        <w:t xml:space="preserve">to the server. The server will receive the encrypted message and then passes the message along to the receiver. The receiver will receive the encrypted message, decrypt it, and then the client “receives” the message (they are able to read it). </w:t>
-      </w:r>
-    </w:p>
-    <w:p>
-      <w:pPr>
-        <w:spacing w:after="0"/>
-      </w:pPr>
-    </w:p>
-    <w:p>
-      <w:pPr>
-        <w:spacing w:after="0"/>
-        <w:rPr>
-          <w:sz w:val="32"/>
-          <w:szCs w:val="32"/>
-          <w:u w:val="single"/>
-        </w:rPr>
-      </w:pPr>
-      <w:r>
-        <w:rPr>
-          <w:sz w:val="32"/>
-          <w:szCs w:val="32"/>
-          <w:u w:val="single"/>
-        </w:rPr>
-        <w:t>Potential classes</w:t>
-      </w:r>
-    </w:p>
-    <w:p>
-      <w:pPr>
-        <w:spacing w:after="0"/>
-      </w:pPr>
-      <w:r>
-        <w:t xml:space="preserve"> - Server</w:t>
-      </w:r>
-    </w:p>
-    <w:p>
-      <w:pPr>
-        <w:spacing w:after="0"/>
-      </w:pPr>
-      <w:r>
-        <w:t xml:space="preserve"> - Client</w:t>
-      </w:r>
-    </w:p>
-    <w:p>
-      <w:pPr>
-        <w:spacing w:after="0"/>
-      </w:pPr>
-    </w:p>
-    <w:p>
-      <w:pPr>
-        <w:spacing w:after="0"/>
-        <w:rPr>
-          <w:sz w:val="32"/>
-          <w:szCs w:val="32"/>
-        </w:rPr>
-      </w:pPr>
-      <w:r>
-        <w:rPr>
-          <w:sz w:val="32"/>
-          <w:szCs w:val="32"/>
-          <w:u w:val="single"/>
-        </w:rPr>
-        <w:t>Potential relationships</w:t>
+        <w:t xml:space="preserve"> it gets sent to the server. The server will receive the encrypted message and then passes the message along to the receiver. The receiver will receive the encrypted message, decrypt it, and then the client “receives” the message (they are able to read it). </w:t>
+      </w:r>
+    </w:p>
+    <w:p>
+      <w:pPr>
+        <w:spacing w:after="0"/>
+      </w:pPr>
+    </w:p>
+    <w:p>
+      <w:pPr>
+        <w:spacing w:after="0"/>
+      </w:pPr>
+      <w:r>
+        <w:rPr>
+          <w:b/>
+          <w:sz w:val="28"/>
+        </w:rPr>
+        <w:t>Analysis</w:t>
       </w:r>
     </w:p>
     <w:p>
@@ -171,6 +310,359 @@
     </w:sectPr>
   </w:body>
 </w:document>
+</file>
+
+<file path=word/numbering.xml><?xml version="1.0" encoding="utf-8"?>
+<w:numbering xmlns:ve="http://schemas.openxmlformats.org/markup-compatibility/2006" xmlns:o="urn:schemas-microsoft-com:office:office" xmlns:r="http://schemas.openxmlformats.org/officeDocument/2006/relationships" xmlns:m="http://schemas.openxmlformats.org/officeDocument/2006/math" xmlns:v="urn:schemas-microsoft-com:vml" xmlns:wp="http://schemas.openxmlformats.org/drawingml/2006/wordprocessingDrawing" xmlns:w10="urn:schemas-microsoft-com:office:word" xmlns:w="http://schemas.openxmlformats.org/wordprocessingml/2006/main" xmlns:wne="http://schemas.microsoft.com/office/word/2006/wordml">
+  <w:abstractNum w:abstractNumId="0">
+    <w:nsid w:val="0E3F40F7"/>
+    <w:multiLevelType w:val="hybridMultilevel"/>
+    <w:tmpl w:val="0608AC3E"/>
+    <w:lvl w:ilvl="0" w:tplc="04090003">
+      <w:start w:val="1"/>
+      <w:numFmt w:val="bullet"/>
+      <w:lvlText w:val="o"/>
+      <w:lvlJc w:val="left"/>
+      <w:pPr>
+        <w:ind w:left="720" w:hanging="360"/>
+      </w:pPr>
+      <w:rPr>
+        <w:rFonts w:ascii="Courier New" w:hAnsi="Courier New" w:cs="Courier New" w:hint="default"/>
+      </w:rPr>
+    </w:lvl>
+    <w:lvl w:ilvl="1" w:tplc="04090003" w:tentative="1">
+      <w:start w:val="1"/>
+      <w:numFmt w:val="bullet"/>
+      <w:lvlText w:val="o"/>
+      <w:lvlJc w:val="left"/>
+      <w:pPr>
+        <w:ind w:left="1440" w:hanging="360"/>
+      </w:pPr>
+      <w:rPr>
+        <w:rFonts w:ascii="Courier New" w:hAnsi="Courier New" w:cs="Courier New" w:hint="default"/>
+      </w:rPr>
+    </w:lvl>
+    <w:lvl w:ilvl="2" w:tplc="04090005" w:tentative="1">
+      <w:start w:val="1"/>
+      <w:numFmt w:val="bullet"/>
+      <w:lvlText w:val=""/>
+      <w:lvlJc w:val="left"/>
+      <w:pPr>
+        <w:ind w:left="2160" w:hanging="360"/>
+      </w:pPr>
+      <w:rPr>
+        <w:rFonts w:ascii="Wingdings" w:hAnsi="Wingdings" w:hint="default"/>
+      </w:rPr>
+    </w:lvl>
+    <w:lvl w:ilvl="3" w:tplc="04090001" w:tentative="1">
+      <w:start w:val="1"/>
+      <w:numFmt w:val="bullet"/>
+      <w:lvlText w:val=""/>
+      <w:lvlJc w:val="left"/>
+      <w:pPr>
+        <w:ind w:left="2880" w:hanging="360"/>
+      </w:pPr>
+      <w:rPr>
+        <w:rFonts w:ascii="Symbol" w:hAnsi="Symbol" w:hint="default"/>
+      </w:rPr>
+    </w:lvl>
+    <w:lvl w:ilvl="4" w:tplc="04090003" w:tentative="1">
+      <w:start w:val="1"/>
+      <w:numFmt w:val="bullet"/>
+      <w:lvlText w:val="o"/>
+      <w:lvlJc w:val="left"/>
+      <w:pPr>
+        <w:ind w:left="3600" w:hanging="360"/>
+      </w:pPr>
+      <w:rPr>
+        <w:rFonts w:ascii="Courier New" w:hAnsi="Courier New" w:cs="Courier New" w:hint="default"/>
+      </w:rPr>
+    </w:lvl>
+    <w:lvl w:ilvl="5" w:tplc="04090005" w:tentative="1">
+      <w:start w:val="1"/>
+      <w:numFmt w:val="bullet"/>
+      <w:lvlText w:val=""/>
+      <w:lvlJc w:val="left"/>
+      <w:pPr>
+        <w:ind w:left="4320" w:hanging="360"/>
+      </w:pPr>
+      <w:rPr>
+        <w:rFonts w:ascii="Wingdings" w:hAnsi="Wingdings" w:hint="default"/>
+      </w:rPr>
+    </w:lvl>
+    <w:lvl w:ilvl="6" w:tplc="04090001" w:tentative="1">
+      <w:start w:val="1"/>
+      <w:numFmt w:val="bullet"/>
+      <w:lvlText w:val=""/>
+      <w:lvlJc w:val="left"/>
+      <w:pPr>
+        <w:ind w:left="5040" w:hanging="360"/>
+      </w:pPr>
+      <w:rPr>
+        <w:rFonts w:ascii="Symbol" w:hAnsi="Symbol" w:hint="default"/>
+      </w:rPr>
+    </w:lvl>
+    <w:lvl w:ilvl="7" w:tplc="04090003" w:tentative="1">
+      <w:start w:val="1"/>
+      <w:numFmt w:val="bullet"/>
+      <w:lvlText w:val="o"/>
+      <w:lvlJc w:val="left"/>
+      <w:pPr>
+        <w:ind w:left="5760" w:hanging="360"/>
+      </w:pPr>
+      <w:rPr>
+        <w:rFonts w:ascii="Courier New" w:hAnsi="Courier New" w:cs="Courier New" w:hint="default"/>
+      </w:rPr>
+    </w:lvl>
+    <w:lvl w:ilvl="8" w:tplc="04090005" w:tentative="1">
+      <w:start w:val="1"/>
+      <w:numFmt w:val="bullet"/>
+      <w:lvlText w:val=""/>
+      <w:lvlJc w:val="left"/>
+      <w:pPr>
+        <w:ind w:left="6480" w:hanging="360"/>
+      </w:pPr>
+      <w:rPr>
+        <w:rFonts w:ascii="Wingdings" w:hAnsi="Wingdings" w:hint="default"/>
+      </w:rPr>
+    </w:lvl>
+  </w:abstractNum>
+  <w:abstractNum w:abstractNumId="1">
+    <w:nsid w:val="1D627AC5"/>
+    <w:multiLevelType w:val="hybridMultilevel"/>
+    <w:tmpl w:val="3DD6C758"/>
+    <w:lvl w:ilvl="0" w:tplc="04090003">
+      <w:start w:val="1"/>
+      <w:numFmt w:val="bullet"/>
+      <w:lvlText w:val="o"/>
+      <w:lvlJc w:val="left"/>
+      <w:pPr>
+        <w:ind w:left="720" w:hanging="360"/>
+      </w:pPr>
+      <w:rPr>
+        <w:rFonts w:ascii="Courier New" w:hAnsi="Courier New" w:cs="Courier New" w:hint="default"/>
+      </w:rPr>
+    </w:lvl>
+    <w:lvl w:ilvl="1" w:tplc="04090003" w:tentative="1">
+      <w:start w:val="1"/>
+      <w:numFmt w:val="bullet"/>
+      <w:lvlText w:val="o"/>
+      <w:lvlJc w:val="left"/>
+      <w:pPr>
+        <w:ind w:left="1440" w:hanging="360"/>
+      </w:pPr>
+      <w:rPr>
+        <w:rFonts w:ascii="Courier New" w:hAnsi="Courier New" w:cs="Courier New" w:hint="default"/>
+      </w:rPr>
+    </w:lvl>
+    <w:lvl w:ilvl="2" w:tplc="04090005" w:tentative="1">
+      <w:start w:val="1"/>
+      <w:numFmt w:val="bullet"/>
+      <w:lvlText w:val=""/>
+      <w:lvlJc w:val="left"/>
+      <w:pPr>
+        <w:ind w:left="2160" w:hanging="360"/>
+      </w:pPr>
+      <w:rPr>
+        <w:rFonts w:ascii="Wingdings" w:hAnsi="Wingdings" w:hint="default"/>
+      </w:rPr>
+    </w:lvl>
+    <w:lvl w:ilvl="3" w:tplc="04090001" w:tentative="1">
+      <w:start w:val="1"/>
+      <w:numFmt w:val="bullet"/>
+      <w:lvlText w:val=""/>
+      <w:lvlJc w:val="left"/>
+      <w:pPr>
+        <w:ind w:left="2880" w:hanging="360"/>
+      </w:pPr>
+      <w:rPr>
+        <w:rFonts w:ascii="Symbol" w:hAnsi="Symbol" w:hint="default"/>
+      </w:rPr>
+    </w:lvl>
+    <w:lvl w:ilvl="4" w:tplc="04090003" w:tentative="1">
+      <w:start w:val="1"/>
+      <w:numFmt w:val="bullet"/>
+      <w:lvlText w:val="o"/>
+      <w:lvlJc w:val="left"/>
+      <w:pPr>
+        <w:ind w:left="3600" w:hanging="360"/>
+      </w:pPr>
+      <w:rPr>
+        <w:rFonts w:ascii="Courier New" w:hAnsi="Courier New" w:cs="Courier New" w:hint="default"/>
+      </w:rPr>
+    </w:lvl>
+    <w:lvl w:ilvl="5" w:tplc="04090005" w:tentative="1">
+      <w:start w:val="1"/>
+      <w:numFmt w:val="bullet"/>
+      <w:lvlText w:val=""/>
+      <w:lvlJc w:val="left"/>
+      <w:pPr>
+        <w:ind w:left="4320" w:hanging="360"/>
+      </w:pPr>
+      <w:rPr>
+        <w:rFonts w:ascii="Wingdings" w:hAnsi="Wingdings" w:hint="default"/>
+      </w:rPr>
+    </w:lvl>
+    <w:lvl w:ilvl="6" w:tplc="04090001" w:tentative="1">
+      <w:start w:val="1"/>
+      <w:numFmt w:val="bullet"/>
+      <w:lvlText w:val=""/>
+      <w:lvlJc w:val="left"/>
+      <w:pPr>
+        <w:ind w:left="5040" w:hanging="360"/>
+      </w:pPr>
+      <w:rPr>
+        <w:rFonts w:ascii="Symbol" w:hAnsi="Symbol" w:hint="default"/>
+      </w:rPr>
+    </w:lvl>
+    <w:lvl w:ilvl="7" w:tplc="04090003" w:tentative="1">
+      <w:start w:val="1"/>
+      <w:numFmt w:val="bullet"/>
+      <w:lvlText w:val="o"/>
+      <w:lvlJc w:val="left"/>
+      <w:pPr>
+        <w:ind w:left="5760" w:hanging="360"/>
+      </w:pPr>
+      <w:rPr>
+        <w:rFonts w:ascii="Courier New" w:hAnsi="Courier New" w:cs="Courier New" w:hint="default"/>
+      </w:rPr>
+    </w:lvl>
+    <w:lvl w:ilvl="8" w:tplc="04090005" w:tentative="1">
+      <w:start w:val="1"/>
+      <w:numFmt w:val="bullet"/>
+      <w:lvlText w:val=""/>
+      <w:lvlJc w:val="left"/>
+      <w:pPr>
+        <w:ind w:left="6480" w:hanging="360"/>
+      </w:pPr>
+      <w:rPr>
+        <w:rFonts w:ascii="Wingdings" w:hAnsi="Wingdings" w:hint="default"/>
+      </w:rPr>
+    </w:lvl>
+  </w:abstractNum>
+  <w:abstractNum w:abstractNumId="2">
+    <w:nsid w:val="584E69C5"/>
+    <w:multiLevelType w:val="hybridMultilevel"/>
+    <w:tmpl w:val="E77888B4"/>
+    <w:lvl w:ilvl="0" w:tplc="04090003">
+      <w:start w:val="1"/>
+      <w:numFmt w:val="bullet"/>
+      <w:lvlText w:val="o"/>
+      <w:lvlJc w:val="left"/>
+      <w:pPr>
+        <w:ind w:left="720" w:hanging="360"/>
+      </w:pPr>
+      <w:rPr>
+        <w:rFonts w:ascii="Courier New" w:hAnsi="Courier New" w:cs="Courier New" w:hint="default"/>
+      </w:rPr>
+    </w:lvl>
+    <w:lvl w:ilvl="1" w:tplc="04090003" w:tentative="1">
+      <w:start w:val="1"/>
+      <w:numFmt w:val="bullet"/>
+      <w:lvlText w:val="o"/>
+      <w:lvlJc w:val="left"/>
+      <w:pPr>
+        <w:ind w:left="1440" w:hanging="360"/>
+      </w:pPr>
+      <w:rPr>
+        <w:rFonts w:ascii="Courier New" w:hAnsi="Courier New" w:cs="Courier New" w:hint="default"/>
+      </w:rPr>
+    </w:lvl>
+    <w:lvl w:ilvl="2" w:tplc="04090005" w:tentative="1">
+      <w:start w:val="1"/>
+      <w:numFmt w:val="bullet"/>
+      <w:lvlText w:val=""/>
+      <w:lvlJc w:val="left"/>
+      <w:pPr>
+        <w:ind w:left="2160" w:hanging="360"/>
+      </w:pPr>
+      <w:rPr>
+        <w:rFonts w:ascii="Wingdings" w:hAnsi="Wingdings" w:hint="default"/>
+      </w:rPr>
+    </w:lvl>
+    <w:lvl w:ilvl="3" w:tplc="04090001" w:tentative="1">
+      <w:start w:val="1"/>
+      <w:numFmt w:val="bullet"/>
+      <w:lvlText w:val=""/>
+      <w:lvlJc w:val="left"/>
+      <w:pPr>
+        <w:ind w:left="2880" w:hanging="360"/>
+      </w:pPr>
+      <w:rPr>
+        <w:rFonts w:ascii="Symbol" w:hAnsi="Symbol" w:hint="default"/>
+      </w:rPr>
+    </w:lvl>
+    <w:lvl w:ilvl="4" w:tplc="04090003" w:tentative="1">
+      <w:start w:val="1"/>
+      <w:numFmt w:val="bullet"/>
+      <w:lvlText w:val="o"/>
+      <w:lvlJc w:val="left"/>
+      <w:pPr>
+        <w:ind w:left="3600" w:hanging="360"/>
+      </w:pPr>
+      <w:rPr>
+        <w:rFonts w:ascii="Courier New" w:hAnsi="Courier New" w:cs="Courier New" w:hint="default"/>
+      </w:rPr>
+    </w:lvl>
+    <w:lvl w:ilvl="5" w:tplc="04090005" w:tentative="1">
+      <w:start w:val="1"/>
+      <w:numFmt w:val="bullet"/>
+      <w:lvlText w:val=""/>
+      <w:lvlJc w:val="left"/>
+      <w:pPr>
+        <w:ind w:left="4320" w:hanging="360"/>
+      </w:pPr>
+      <w:rPr>
+        <w:rFonts w:ascii="Wingdings" w:hAnsi="Wingdings" w:hint="default"/>
+      </w:rPr>
+    </w:lvl>
+    <w:lvl w:ilvl="6" w:tplc="04090001" w:tentative="1">
+      <w:start w:val="1"/>
+      <w:numFmt w:val="bullet"/>
+      <w:lvlText w:val=""/>
+      <w:lvlJc w:val="left"/>
+      <w:pPr>
+        <w:ind w:left="5040" w:hanging="360"/>
+      </w:pPr>
+      <w:rPr>
+        <w:rFonts w:ascii="Symbol" w:hAnsi="Symbol" w:hint="default"/>
+      </w:rPr>
+    </w:lvl>
+    <w:lvl w:ilvl="7" w:tplc="04090003" w:tentative="1">
+      <w:start w:val="1"/>
+      <w:numFmt w:val="bullet"/>
+      <w:lvlText w:val="o"/>
+      <w:lvlJc w:val="left"/>
+      <w:pPr>
+        <w:ind w:left="5760" w:hanging="360"/>
+      </w:pPr>
+      <w:rPr>
+        <w:rFonts w:ascii="Courier New" w:hAnsi="Courier New" w:cs="Courier New" w:hint="default"/>
+      </w:rPr>
+    </w:lvl>
+    <w:lvl w:ilvl="8" w:tplc="04090005" w:tentative="1">
+      <w:start w:val="1"/>
+      <w:numFmt w:val="bullet"/>
+      <w:lvlText w:val=""/>
+      <w:lvlJc w:val="left"/>
+      <w:pPr>
+        <w:ind w:left="6480" w:hanging="360"/>
+      </w:pPr>
+      <w:rPr>
+        <w:rFonts w:ascii="Wingdings" w:hAnsi="Wingdings" w:hint="default"/>
+      </w:rPr>
+    </w:lvl>
+  </w:abstractNum>
+  <w:num w:numId="1">
+    <w:abstractNumId w:val="0"/>
+  </w:num>
+  <w:num w:numId="2">
+    <w:abstractNumId w:val="1"/>
+  </w:num>
+  <w:num w:numId="3">
+    <w:abstractNumId w:val="2"/>
+  </w:num>
+</w:numbering>
 </file>
 
 <file path=word/styles.xml><?xml version="1.0" encoding="utf-8"?>
@@ -361,6 +853,17 @@
     <w:uiPriority w:val="99"/>
     <w:semiHidden/>
     <w:unhideWhenUsed/>
+  </w:style>
+  <w:style w:type="paragraph" w:styleId="ListParagraph">
+    <w:name w:val="List Paragraph"/>
+    <w:basedOn w:val="Normal"/>
+    <w:uiPriority w:val="34"/>
+    <w:qFormat/>
+    <w:rsid w:val="007F4A31"/>
+    <w:pPr>
+      <w:ind w:left="720"/>
+      <w:contextualSpacing/>
+    </w:pPr>
   </w:style>
 </w:styles>
 </file>

</xml_diff>